<commit_message>
Finished move student(s) from one course to other course(s)  functionality
</commit_message>
<xml_diff>
--- a/Course Administrator Manual.docx
+++ b/Course Administrator Manual.docx
@@ -482,6 +482,121 @@
         </w:drawing>
       </w:r>
     </w:p>
+    <w:p>
+      <w:r>
+        <w:t>Move Student(s) from One Course to Multiple Course(s) Screen:</w:t>
+      </w:r>
+    </w:p>
+    <w:p>
+      <w:r>
+        <w:rPr>
+          <w:noProof/>
+        </w:rPr>
+        <w:drawing>
+          <wp:inline distT="0" distB="0" distL="0" distR="0">
+            <wp:extent cx="5943600" cy="1437649"/>
+            <wp:effectExtent l="19050" t="0" r="0" b="0"/>
+            <wp:docPr id="1" name="Picture 1"/>
+            <wp:cNvGraphicFramePr>
+              <a:graphicFrameLocks xmlns:a="http://schemas.openxmlformats.org/drawingml/2006/main" noChangeAspect="1"/>
+            </wp:cNvGraphicFramePr>
+            <a:graphic xmlns:a="http://schemas.openxmlformats.org/drawingml/2006/main">
+              <a:graphicData uri="http://schemas.openxmlformats.org/drawingml/2006/picture">
+                <pic:pic xmlns:pic="http://schemas.openxmlformats.org/drawingml/2006/picture">
+                  <pic:nvPicPr>
+                    <pic:cNvPr id="0" name="Picture 1"/>
+                    <pic:cNvPicPr>
+                      <a:picLocks noChangeAspect="1" noChangeArrowheads="1"/>
+                    </pic:cNvPicPr>
+                  </pic:nvPicPr>
+                  <pic:blipFill>
+                    <a:blip r:embed="rId13"/>
+                    <a:srcRect/>
+                    <a:stretch>
+                      <a:fillRect/>
+                    </a:stretch>
+                  </pic:blipFill>
+                  <pic:spPr bwMode="auto">
+                    <a:xfrm>
+                      <a:off x="0" y="0"/>
+                      <a:ext cx="5943600" cy="1437649"/>
+                    </a:xfrm>
+                    <a:prstGeom prst="rect">
+                      <a:avLst/>
+                    </a:prstGeom>
+                    <a:noFill/>
+                    <a:ln w="9525">
+                      <a:noFill/>
+                      <a:miter lim="800000"/>
+                      <a:headEnd/>
+                      <a:tailEnd/>
+                    </a:ln>
+                  </pic:spPr>
+                </pic:pic>
+              </a:graphicData>
+            </a:graphic>
+          </wp:inline>
+        </w:drawing>
+      </w:r>
+    </w:p>
+    <w:p>
+      <w:pPr>
+        <w:pStyle w:val="Heading1"/>
+      </w:pPr>
+      <w:r>
+        <w:rPr>
+          <w:b w:val="0"/>
+          <w:bCs w:val="0"/>
+          <w:noProof/>
+        </w:rPr>
+        <w:lastRenderedPageBreak/>
+        <w:drawing>
+          <wp:inline distT="0" distB="0" distL="0" distR="0">
+            <wp:extent cx="5943600" cy="2018866"/>
+            <wp:effectExtent l="19050" t="0" r="0" b="0"/>
+            <wp:docPr id="2" name="Picture 4"/>
+            <wp:cNvGraphicFramePr>
+              <a:graphicFrameLocks xmlns:a="http://schemas.openxmlformats.org/drawingml/2006/main" noChangeAspect="1"/>
+            </wp:cNvGraphicFramePr>
+            <a:graphic xmlns:a="http://schemas.openxmlformats.org/drawingml/2006/main">
+              <a:graphicData uri="http://schemas.openxmlformats.org/drawingml/2006/picture">
+                <pic:pic xmlns:pic="http://schemas.openxmlformats.org/drawingml/2006/picture">
+                  <pic:nvPicPr>
+                    <pic:cNvPr id="0" name="Picture 4"/>
+                    <pic:cNvPicPr>
+                      <a:picLocks noChangeAspect="1" noChangeArrowheads="1"/>
+                    </pic:cNvPicPr>
+                  </pic:nvPicPr>
+                  <pic:blipFill>
+                    <a:blip r:embed="rId14"/>
+                    <a:srcRect/>
+                    <a:stretch>
+                      <a:fillRect/>
+                    </a:stretch>
+                  </pic:blipFill>
+                  <pic:spPr bwMode="auto">
+                    <a:xfrm>
+                      <a:off x="0" y="0"/>
+                      <a:ext cx="5943600" cy="2018866"/>
+                    </a:xfrm>
+                    <a:prstGeom prst="rect">
+                      <a:avLst/>
+                    </a:prstGeom>
+                    <a:noFill/>
+                    <a:ln w="9525">
+                      <a:noFill/>
+                      <a:miter lim="800000"/>
+                      <a:headEnd/>
+                      <a:tailEnd/>
+                    </a:ln>
+                  </pic:spPr>
+                </pic:pic>
+              </a:graphicData>
+            </a:graphic>
+          </wp:inline>
+        </w:drawing>
+      </w:r>
+    </w:p>
     <w:p/>
     <w:p>
       <w:pPr>
@@ -532,16 +647,160 @@
         <w:pStyle w:val="Heading1"/>
       </w:pPr>
       <w:r>
+        <w:t>Edit Course:</w:t>
+      </w:r>
+    </w:p>
+    <w:p>
+      <w:pPr>
+        <w:pStyle w:val="ListParagraph"/>
+        <w:numPr>
+          <w:ilvl w:val="0"/>
+          <w:numId w:val="4"/>
+        </w:numPr>
+      </w:pPr>
+      <w:r>
+        <w:t>Go in Course List menu.</w:t>
+      </w:r>
+    </w:p>
+    <w:p>
+      <w:pPr>
+        <w:pStyle w:val="ListParagraph"/>
+        <w:numPr>
+          <w:ilvl w:val="0"/>
+          <w:numId w:val="4"/>
+        </w:numPr>
+      </w:pPr>
+      <w:r>
+        <w:t>Click "Edit Course" icon at the top second right of specific course to edit it.</w:t>
+      </w:r>
+    </w:p>
+    <w:p>
+      <w:pPr>
+        <w:pStyle w:val="ListParagraph"/>
+        <w:numPr>
+          <w:ilvl w:val="0"/>
+          <w:numId w:val="4"/>
+        </w:numPr>
+      </w:pPr>
+      <w:r>
+        <w:t>An edit course screen will be open.</w:t>
+      </w:r>
+    </w:p>
+    <w:p>
+      <w:pPr>
+        <w:pStyle w:val="ListParagraph"/>
+        <w:numPr>
+          <w:ilvl w:val="0"/>
+          <w:numId w:val="4"/>
+        </w:numPr>
+      </w:pPr>
+      <w:r>
+        <w:t>Do the modification and press Submit to save the changes.</w:t>
+      </w:r>
+    </w:p>
+    <w:p>
+      <w:pPr>
+        <w:pStyle w:val="Heading1"/>
+      </w:pPr>
+      <w:r>
+        <w:t>Remove Registered Student From the Course:</w:t>
+      </w:r>
+    </w:p>
+    <w:p>
+      <w:pPr>
+        <w:pStyle w:val="ListParagraph"/>
+        <w:numPr>
+          <w:ilvl w:val="0"/>
+          <w:numId w:val="4"/>
+        </w:numPr>
+      </w:pPr>
+      <w:r>
+        <w:t>Go in Course List menu.</w:t>
+      </w:r>
+    </w:p>
+    <w:p>
+      <w:pPr>
+        <w:pStyle w:val="ListParagraph"/>
+        <w:numPr>
+          <w:ilvl w:val="0"/>
+          <w:numId w:val="4"/>
+        </w:numPr>
+      </w:pPr>
+      <w:r>
+        <w:t>Click "Edit Course" icon at the top second right of specific course to edit it.</w:t>
+      </w:r>
+    </w:p>
+    <w:p>
+      <w:pPr>
+        <w:pStyle w:val="ListParagraph"/>
+        <w:numPr>
+          <w:ilvl w:val="0"/>
+          <w:numId w:val="4"/>
+        </w:numPr>
+      </w:pPr>
+      <w:r>
+        <w:t>An edit course screen will be open.</w:t>
+      </w:r>
+    </w:p>
+    <w:p>
+      <w:pPr>
+        <w:pStyle w:val="ListParagraph"/>
+        <w:numPr>
+          <w:ilvl w:val="0"/>
+          <w:numId w:val="4"/>
+        </w:numPr>
+      </w:pPr>
+      <w:r>
+        <w:t>The list of all registered students will appear, with remove icon. Click remove icon to delete specific student from the course.</w:t>
+      </w:r>
+    </w:p>
+    <w:p>
+      <w:pPr>
+        <w:pStyle w:val="Heading1"/>
+      </w:pPr>
+      <w:r>
+        <w:t>Delete Course:</w:t>
+      </w:r>
+    </w:p>
+    <w:p>
+      <w:pPr>
+        <w:pStyle w:val="ListParagraph"/>
+        <w:numPr>
+          <w:ilvl w:val="0"/>
+          <w:numId w:val="3"/>
+        </w:numPr>
+      </w:pPr>
+      <w:r>
+        <w:t>Go in Course List menu.</w:t>
+      </w:r>
+    </w:p>
+    <w:p>
+      <w:pPr>
+        <w:pStyle w:val="ListParagraph"/>
+        <w:numPr>
+          <w:ilvl w:val="0"/>
+          <w:numId w:val="3"/>
+        </w:numPr>
+      </w:pPr>
+      <w:r>
+        <w:t>Click "Remove Course" icon at the top right of specific course to remove it.</w:t>
+      </w:r>
+    </w:p>
+    <w:p>
+      <w:pPr>
+        <w:pStyle w:val="Heading1"/>
+      </w:pPr>
+      <w:r>
         <w:lastRenderedPageBreak/>
-        <w:t>Edit Course:</w:t>
-      </w:r>
-    </w:p>
-    <w:p>
-      <w:pPr>
-        <w:pStyle w:val="ListParagraph"/>
-        <w:numPr>
-          <w:ilvl w:val="0"/>
-          <w:numId w:val="4"/>
+        <w:t>Assign Single/Multiple Course(s) to Single/Multiple Student(s)</w:t>
+      </w:r>
+    </w:p>
+    <w:p>
+      <w:pPr>
+        <w:pStyle w:val="ListParagraph"/>
+        <w:numPr>
+          <w:ilvl w:val="0"/>
+          <w:numId w:val="3"/>
         </w:numPr>
       </w:pPr>
       <w:r>
@@ -553,35 +812,50 @@
         <w:pStyle w:val="ListParagraph"/>
         <w:numPr>
           <w:ilvl w:val="0"/>
-          <w:numId w:val="4"/>
-        </w:numPr>
-      </w:pPr>
-      <w:r>
-        <w:t>Click "Edit Course" icon at the top second right of specific course to edit it.</w:t>
-      </w:r>
-    </w:p>
-    <w:p>
-      <w:pPr>
-        <w:pStyle w:val="ListParagraph"/>
-        <w:numPr>
-          <w:ilvl w:val="0"/>
-          <w:numId w:val="4"/>
-        </w:numPr>
-      </w:pPr>
-      <w:r>
-        <w:t>An edit course screen will be open.</w:t>
-      </w:r>
-    </w:p>
-    <w:p>
-      <w:pPr>
-        <w:pStyle w:val="ListParagraph"/>
-        <w:numPr>
-          <w:ilvl w:val="0"/>
-          <w:numId w:val="4"/>
-        </w:numPr>
-      </w:pPr>
-      <w:r>
-        <w:t>Do the modification and press Submit to save the changes.</w:t>
+          <w:numId w:val="3"/>
+        </w:numPr>
+      </w:pPr>
+      <w:r>
+        <w:t>Select checkbox against each course</w:t>
+      </w:r>
+      <w:r>
+        <w:t xml:space="preserve"> which user wants to assign students to.</w:t>
+      </w:r>
+    </w:p>
+    <w:p>
+      <w:pPr>
+        <w:pStyle w:val="ListParagraph"/>
+        <w:numPr>
+          <w:ilvl w:val="0"/>
+          <w:numId w:val="3"/>
+        </w:numPr>
+      </w:pPr>
+      <w:r>
+        <w:t xml:space="preserve">Click top right icon at the header("Registered students in selected course(s) ") </w:t>
+      </w:r>
+    </w:p>
+    <w:p>
+      <w:pPr>
+        <w:pStyle w:val="ListParagraph"/>
+        <w:numPr>
+          <w:ilvl w:val="0"/>
+          <w:numId w:val="3"/>
+        </w:numPr>
+      </w:pPr>
+      <w:r>
+        <w:t>A popup will appear showing all available list of students with selected courses.</w:t>
+      </w:r>
+    </w:p>
+    <w:p>
+      <w:pPr>
+        <w:pStyle w:val="ListParagraph"/>
+        <w:numPr>
+          <w:ilvl w:val="0"/>
+          <w:numId w:val="3"/>
+        </w:numPr>
+      </w:pPr>
+      <w:r>
+        <w:t>Select checkbox against each student to register them in selected courses.</w:t>
       </w:r>
     </w:p>
     <w:p>
@@ -589,55 +863,43 @@
         <w:pStyle w:val="Heading1"/>
       </w:pPr>
       <w:r>
-        <w:t>Remove Registered Student From the Course:</w:t>
-      </w:r>
-    </w:p>
-    <w:p>
-      <w:pPr>
-        <w:pStyle w:val="ListParagraph"/>
-        <w:numPr>
-          <w:ilvl w:val="0"/>
-          <w:numId w:val="4"/>
-        </w:numPr>
-      </w:pPr>
-      <w:r>
-        <w:t>Go in Course List menu.</w:t>
-      </w:r>
-    </w:p>
-    <w:p>
-      <w:pPr>
-        <w:pStyle w:val="ListParagraph"/>
-        <w:numPr>
-          <w:ilvl w:val="0"/>
-          <w:numId w:val="4"/>
-        </w:numPr>
-      </w:pPr>
-      <w:r>
-        <w:t>Click "Edit Course" icon at the top second right of specific course to edit it.</w:t>
-      </w:r>
-    </w:p>
-    <w:p>
-      <w:pPr>
-        <w:pStyle w:val="ListParagraph"/>
-        <w:numPr>
-          <w:ilvl w:val="0"/>
-          <w:numId w:val="4"/>
-        </w:numPr>
-      </w:pPr>
-      <w:r>
-        <w:t>An edit course screen will be open.</w:t>
-      </w:r>
-    </w:p>
-    <w:p>
-      <w:pPr>
-        <w:pStyle w:val="ListParagraph"/>
-        <w:numPr>
-          <w:ilvl w:val="0"/>
-          <w:numId w:val="4"/>
-        </w:numPr>
-      </w:pPr>
-      <w:r>
-        <w:t>The list of all registered students will appear, with remove icon. Click remove icon to delete specific student from the course.</w:t>
+        <w:t>Add Student:</w:t>
+      </w:r>
+    </w:p>
+    <w:p>
+      <w:pPr>
+        <w:pStyle w:val="ListParagraph"/>
+        <w:numPr>
+          <w:ilvl w:val="0"/>
+          <w:numId w:val="2"/>
+        </w:numPr>
+      </w:pPr>
+      <w:r>
+        <w:t>Click Add Student Link.</w:t>
+      </w:r>
+    </w:p>
+    <w:p>
+      <w:pPr>
+        <w:pStyle w:val="ListParagraph"/>
+        <w:numPr>
+          <w:ilvl w:val="0"/>
+          <w:numId w:val="2"/>
+        </w:numPr>
+      </w:pPr>
+      <w:r>
+        <w:t>Fill out first name, last name &amp;  school in year fields and press Submit to save the changes.</w:t>
+      </w:r>
+    </w:p>
+    <w:p>
+      <w:pPr>
+        <w:pStyle w:val="ListParagraph"/>
+        <w:numPr>
+          <w:ilvl w:val="0"/>
+          <w:numId w:val="2"/>
+        </w:numPr>
+      </w:pPr>
+      <w:r>
+        <w:t>After clicking submit, user will be redirected to the Student list page where newly added studet can be seen.</w:t>
       </w:r>
     </w:p>
     <w:p>
@@ -645,31 +907,55 @@
         <w:pStyle w:val="Heading1"/>
       </w:pPr>
       <w:r>
-        <w:t>Delete Course:</w:t>
-      </w:r>
-    </w:p>
-    <w:p>
-      <w:pPr>
-        <w:pStyle w:val="ListParagraph"/>
-        <w:numPr>
-          <w:ilvl w:val="0"/>
-          <w:numId w:val="3"/>
-        </w:numPr>
-      </w:pPr>
-      <w:r>
-        <w:t>Go in Course List menu.</w:t>
-      </w:r>
-    </w:p>
-    <w:p>
-      <w:pPr>
-        <w:pStyle w:val="ListParagraph"/>
-        <w:numPr>
-          <w:ilvl w:val="0"/>
-          <w:numId w:val="3"/>
-        </w:numPr>
-      </w:pPr>
-      <w:r>
-        <w:t>Click "Remove Course" icon at the top right of specific course to remove it.</w:t>
+        <w:t>Edit Student:</w:t>
+      </w:r>
+    </w:p>
+    <w:p>
+      <w:pPr>
+        <w:pStyle w:val="ListParagraph"/>
+        <w:numPr>
+          <w:ilvl w:val="0"/>
+          <w:numId w:val="5"/>
+        </w:numPr>
+      </w:pPr>
+      <w:r>
+        <w:t>Click on Student List Menu.</w:t>
+      </w:r>
+    </w:p>
+    <w:p>
+      <w:pPr>
+        <w:pStyle w:val="ListParagraph"/>
+        <w:numPr>
+          <w:ilvl w:val="0"/>
+          <w:numId w:val="5"/>
+        </w:numPr>
+      </w:pPr>
+      <w:r>
+        <w:t>List of all available students will appear with edit and remove link at the top right corner.</w:t>
+      </w:r>
+    </w:p>
+    <w:p>
+      <w:pPr>
+        <w:pStyle w:val="ListParagraph"/>
+        <w:numPr>
+          <w:ilvl w:val="0"/>
+          <w:numId w:val="5"/>
+        </w:numPr>
+      </w:pPr>
+      <w:r>
+        <w:t>Click edit link,  it will take the user to edit student screen.</w:t>
+      </w:r>
+    </w:p>
+    <w:p>
+      <w:pPr>
+        <w:pStyle w:val="ListParagraph"/>
+        <w:numPr>
+          <w:ilvl w:val="0"/>
+          <w:numId w:val="5"/>
+        </w:numPr>
+      </w:pPr>
+      <w:r>
+        <w:t>User can modify the details of the courses and save the changes by clicking on submit button.</w:t>
       </w:r>
     </w:p>
     <w:p>
@@ -677,70 +963,79 @@
         <w:pStyle w:val="Heading1"/>
       </w:pPr>
       <w:r>
-        <w:t>Assign Single/Multiple Course(s) to Single/Multiple Student(s)</w:t>
-      </w:r>
-    </w:p>
-    <w:p>
-      <w:pPr>
-        <w:pStyle w:val="ListParagraph"/>
-        <w:numPr>
-          <w:ilvl w:val="0"/>
-          <w:numId w:val="3"/>
-        </w:numPr>
-      </w:pPr>
-      <w:r>
-        <w:t>Go in Course List menu.</w:t>
-      </w:r>
-    </w:p>
-    <w:p>
-      <w:pPr>
-        <w:pStyle w:val="ListParagraph"/>
-        <w:numPr>
-          <w:ilvl w:val="0"/>
-          <w:numId w:val="3"/>
-        </w:numPr>
-      </w:pPr>
-      <w:r>
-        <w:t>Select checkbox against each course</w:t>
-      </w:r>
-      <w:r>
-        <w:t xml:space="preserve"> which user wants to assign students to.</w:t>
-      </w:r>
-    </w:p>
-    <w:p>
-      <w:pPr>
-        <w:pStyle w:val="ListParagraph"/>
-        <w:numPr>
-          <w:ilvl w:val="0"/>
-          <w:numId w:val="3"/>
-        </w:numPr>
-      </w:pPr>
-      <w:r>
-        <w:t xml:space="preserve">Click top right icon at the header("Registered students in selected course(s) ") </w:t>
-      </w:r>
-    </w:p>
-    <w:p>
-      <w:pPr>
-        <w:pStyle w:val="ListParagraph"/>
-        <w:numPr>
-          <w:ilvl w:val="0"/>
-          <w:numId w:val="3"/>
-        </w:numPr>
-      </w:pPr>
-      <w:r>
-        <w:t>A popup will appear showing all available list of students with selected courses.</w:t>
-      </w:r>
-    </w:p>
-    <w:p>
-      <w:pPr>
-        <w:pStyle w:val="ListParagraph"/>
-        <w:numPr>
-          <w:ilvl w:val="0"/>
-          <w:numId w:val="3"/>
-        </w:numPr>
-      </w:pPr>
-      <w:r>
-        <w:t>Select checkbox against each student to register them in selected courses.</w:t>
+        <w:t>Remove Registered Course(s) from Student</w:t>
+      </w:r>
+    </w:p>
+    <w:p>
+      <w:pPr>
+        <w:pStyle w:val="ListParagraph"/>
+        <w:numPr>
+          <w:ilvl w:val="0"/>
+          <w:numId w:val="5"/>
+        </w:numPr>
+      </w:pPr>
+      <w:r>
+        <w:t>Click on Student List Menu.</w:t>
+      </w:r>
+    </w:p>
+    <w:p>
+      <w:pPr>
+        <w:pStyle w:val="ListParagraph"/>
+        <w:numPr>
+          <w:ilvl w:val="0"/>
+          <w:numId w:val="5"/>
+        </w:numPr>
+      </w:pPr>
+      <w:r>
+        <w:t>List of all available students will appear with edit and remove link at the top right corner.</w:t>
+      </w:r>
+    </w:p>
+    <w:p>
+      <w:pPr>
+        <w:pStyle w:val="ListParagraph"/>
+        <w:numPr>
+          <w:ilvl w:val="0"/>
+          <w:numId w:val="5"/>
+        </w:numPr>
+      </w:pPr>
+      <w:r>
+        <w:t>Click edit link,  it will take the user to edit student screen.</w:t>
+      </w:r>
+    </w:p>
+    <w:p>
+      <w:pPr>
+        <w:pStyle w:val="ListParagraph"/>
+        <w:numPr>
+          <w:ilvl w:val="0"/>
+          <w:numId w:val="6"/>
+        </w:numPr>
+      </w:pPr>
+      <w:r>
+        <w:t>User can see the available course list which are registered for the selected student.</w:t>
+      </w:r>
+    </w:p>
+    <w:p>
+      <w:pPr>
+        <w:pStyle w:val="ListParagraph"/>
+        <w:numPr>
+          <w:ilvl w:val="0"/>
+          <w:numId w:val="6"/>
+        </w:numPr>
+      </w:pPr>
+      <w:r>
+        <w:t>Each course has remove icon attach with, user can click that icon to remove that course from the student registered course list.</w:t>
+      </w:r>
+    </w:p>
+    <w:p>
+      <w:pPr>
+        <w:pStyle w:val="ListParagraph"/>
+        <w:numPr>
+          <w:ilvl w:val="0"/>
+          <w:numId w:val="6"/>
+        </w:numPr>
+      </w:pPr>
+      <w:r>
+        <w:t>Click submit to save the changes</w:t>
       </w:r>
     </w:p>
     <w:p>
@@ -748,189 +1043,211 @@
         <w:pStyle w:val="Heading1"/>
       </w:pPr>
       <w:r>
-        <w:t>Add Student:</w:t>
-      </w:r>
-    </w:p>
-    <w:p>
-      <w:pPr>
-        <w:pStyle w:val="ListParagraph"/>
-        <w:numPr>
-          <w:ilvl w:val="0"/>
-          <w:numId w:val="2"/>
-        </w:numPr>
-      </w:pPr>
-      <w:r>
-        <w:t>Click Add Student Link.</w:t>
-      </w:r>
-    </w:p>
-    <w:p>
-      <w:pPr>
-        <w:pStyle w:val="ListParagraph"/>
-        <w:numPr>
-          <w:ilvl w:val="0"/>
-          <w:numId w:val="2"/>
-        </w:numPr>
-      </w:pPr>
-      <w:r>
-        <w:t>Fill out first name, last name &amp;  school in year fields and press Submit to save the changes.</w:t>
-      </w:r>
-    </w:p>
-    <w:p>
-      <w:pPr>
-        <w:pStyle w:val="ListParagraph"/>
-        <w:numPr>
-          <w:ilvl w:val="0"/>
-          <w:numId w:val="2"/>
-        </w:numPr>
-      </w:pPr>
-      <w:r>
-        <w:t xml:space="preserve">After clicking submit, user will be redirected to the Student list page where newly added </w:t>
-      </w:r>
-      <w:proofErr w:type="spellStart"/>
-      <w:r>
-        <w:t>studet</w:t>
-      </w:r>
-      <w:proofErr w:type="spellEnd"/>
-      <w:r>
-        <w:t xml:space="preserve"> can be seen.</w:t>
-      </w:r>
-    </w:p>
-    <w:p>
-      <w:pPr>
-        <w:pStyle w:val="Heading1"/>
-      </w:pPr>
-      <w:r>
-        <w:t>Edit Student:</w:t>
-      </w:r>
-    </w:p>
-    <w:p>
-      <w:pPr>
-        <w:pStyle w:val="ListParagraph"/>
-        <w:numPr>
-          <w:ilvl w:val="0"/>
-          <w:numId w:val="5"/>
-        </w:numPr>
-      </w:pPr>
-      <w:r>
-        <w:t>Click on Student List Menu.</w:t>
-      </w:r>
-    </w:p>
-    <w:p>
-      <w:pPr>
-        <w:pStyle w:val="ListParagraph"/>
-        <w:numPr>
-          <w:ilvl w:val="0"/>
-          <w:numId w:val="5"/>
-        </w:numPr>
-      </w:pPr>
-      <w:r>
-        <w:t>List of all available students will appear with edit and remove link at the top right corner.</w:t>
-      </w:r>
-    </w:p>
-    <w:p>
-      <w:pPr>
-        <w:pStyle w:val="ListParagraph"/>
-        <w:numPr>
-          <w:ilvl w:val="0"/>
-          <w:numId w:val="5"/>
-        </w:numPr>
-      </w:pPr>
-      <w:r>
-        <w:t>Click edit link,  it will take the user to edit student screen.</w:t>
-      </w:r>
-    </w:p>
-    <w:p>
-      <w:pPr>
-        <w:pStyle w:val="ListParagraph"/>
-        <w:numPr>
-          <w:ilvl w:val="0"/>
-          <w:numId w:val="5"/>
-        </w:numPr>
-      </w:pPr>
-      <w:r>
-        <w:t>User can modify the details of the courses and save the changes by clicking on submit button.</w:t>
-      </w:r>
-    </w:p>
-    <w:p>
-      <w:pPr>
-        <w:pStyle w:val="Heading1"/>
+        <w:t>Move Student(s) from One Course to Multiple Course(s)</w:t>
+      </w:r>
+    </w:p>
+    <w:p>
+      <w:pPr>
+        <w:pStyle w:val="ListParagraph"/>
+        <w:numPr>
+          <w:ilvl w:val="0"/>
+          <w:numId w:val="7"/>
+        </w:numPr>
+      </w:pPr>
+      <w:r>
+        <w:t>Click on Course List Menu.</w:t>
+      </w:r>
+    </w:p>
+    <w:p>
+      <w:pPr>
+        <w:pStyle w:val="ListParagraph"/>
+        <w:numPr>
+          <w:ilvl w:val="0"/>
+          <w:numId w:val="7"/>
+        </w:numPr>
+      </w:pPr>
+      <w:r>
+        <w:t>Click on Registered students link as shown as marked with red cricle:</w:t>
+      </w:r>
+    </w:p>
+    <w:p>
+      <w:pPr>
+        <w:pStyle w:val="ListParagraph"/>
+      </w:pPr>
+      <w:r>
+        <w:rPr>
+          <w:noProof/>
+        </w:rPr>
+        <w:drawing>
+          <wp:inline distT="0" distB="0" distL="0" distR="0">
+            <wp:extent cx="3331845" cy="1280160"/>
+            <wp:effectExtent l="19050" t="0" r="1905" b="0"/>
+            <wp:docPr id="3" name="Picture 7"/>
+            <wp:cNvGraphicFramePr>
+              <a:graphicFrameLocks xmlns:a="http://schemas.openxmlformats.org/drawingml/2006/main" noChangeAspect="1"/>
+            </wp:cNvGraphicFramePr>
+            <a:graphic xmlns:a="http://schemas.openxmlformats.org/drawingml/2006/main">
+              <a:graphicData uri="http://schemas.openxmlformats.org/drawingml/2006/picture">
+                <pic:pic xmlns:pic="http://schemas.openxmlformats.org/drawingml/2006/picture">
+                  <pic:nvPicPr>
+                    <pic:cNvPr id="0" name="Picture 7"/>
+                    <pic:cNvPicPr>
+                      <a:picLocks noChangeAspect="1" noChangeArrowheads="1"/>
+                    </pic:cNvPicPr>
+                  </pic:nvPicPr>
+                  <pic:blipFill>
+                    <a:blip r:embed="rId15"/>
+                    <a:srcRect/>
+                    <a:stretch>
+                      <a:fillRect/>
+                    </a:stretch>
+                  </pic:blipFill>
+                  <pic:spPr bwMode="auto">
+                    <a:xfrm>
+                      <a:off x="0" y="0"/>
+                      <a:ext cx="3331845" cy="1280160"/>
+                    </a:xfrm>
+                    <a:prstGeom prst="rect">
+                      <a:avLst/>
+                    </a:prstGeom>
+                    <a:noFill/>
+                    <a:ln w="9525">
+                      <a:noFill/>
+                      <a:miter lim="800000"/>
+                      <a:headEnd/>
+                      <a:tailEnd/>
+                    </a:ln>
+                  </pic:spPr>
+                </pic:pic>
+              </a:graphicData>
+            </a:graphic>
+          </wp:inline>
+        </w:drawing>
+      </w:r>
+    </w:p>
+    <w:p>
+      <w:pPr>
+        <w:pStyle w:val="ListParagraph"/>
+        <w:numPr>
+          <w:ilvl w:val="0"/>
+          <w:numId w:val="9"/>
+        </w:numPr>
       </w:pPr>
       <w:r>
         <w:lastRenderedPageBreak/>
-        <w:t>Remove Registered Course(s) from Student</w:t>
-      </w:r>
-    </w:p>
-    <w:p>
-      <w:pPr>
-        <w:pStyle w:val="ListParagraph"/>
-        <w:numPr>
-          <w:ilvl w:val="0"/>
-          <w:numId w:val="5"/>
-        </w:numPr>
-      </w:pPr>
-      <w:r>
-        <w:t>Click on Student List Menu.</w:t>
-      </w:r>
-    </w:p>
-    <w:p>
-      <w:pPr>
-        <w:pStyle w:val="ListParagraph"/>
-        <w:numPr>
-          <w:ilvl w:val="0"/>
-          <w:numId w:val="5"/>
-        </w:numPr>
-      </w:pPr>
-      <w:r>
-        <w:t>List of all available students will appear with edit and remove link at the top right corner.</w:t>
-      </w:r>
-    </w:p>
-    <w:p>
-      <w:pPr>
-        <w:pStyle w:val="ListParagraph"/>
-        <w:numPr>
-          <w:ilvl w:val="0"/>
-          <w:numId w:val="5"/>
-        </w:numPr>
-      </w:pPr>
-      <w:r>
-        <w:t>Click edit link,  it will take the user to edit student screen.</w:t>
-      </w:r>
-    </w:p>
-    <w:p>
-      <w:pPr>
-        <w:pStyle w:val="ListParagraph"/>
-        <w:numPr>
-          <w:ilvl w:val="0"/>
-          <w:numId w:val="6"/>
-        </w:numPr>
-      </w:pPr>
-      <w:r>
-        <w:t>User can see the available course list which are registered for the selected student.</w:t>
-      </w:r>
-    </w:p>
-    <w:p>
-      <w:pPr>
-        <w:pStyle w:val="ListParagraph"/>
-        <w:numPr>
-          <w:ilvl w:val="0"/>
-          <w:numId w:val="6"/>
-        </w:numPr>
-      </w:pPr>
-      <w:r>
-        <w:t>Each course has remove icon attach with, user can click that icon to remove that course from the student registered course list.</w:t>
-      </w:r>
-    </w:p>
-    <w:p>
-      <w:pPr>
-        <w:pStyle w:val="ListParagraph"/>
-        <w:numPr>
-          <w:ilvl w:val="0"/>
-          <w:numId w:val="6"/>
-        </w:numPr>
-      </w:pPr>
-      <w:r>
-        <w:t>Click submit to save the changes</w:t>
-      </w:r>
+        <w:t>It will take the user to student list who are registered in that particular course.</w:t>
+      </w:r>
+    </w:p>
+    <w:p>
+      <w:pPr>
+        <w:pStyle w:val="ListParagraph"/>
+        <w:numPr>
+          <w:ilvl w:val="0"/>
+          <w:numId w:val="9"/>
+        </w:numPr>
+      </w:pPr>
+      <w:r>
+        <w:t>User can select single or multiple students from the list and then click</w:t>
+      </w:r>
+      <w:r>
+        <w:t xml:space="preserve"> </w:t>
+      </w:r>
+      <w:r>
+        <w:t>"</w:t>
+      </w:r>
+      <w:r>
+        <w:t>Move selected student(s) to other course(s)</w:t>
+      </w:r>
+      <w:r>
+        <w:t>"</w:t>
+      </w:r>
+      <w:r>
+        <w:t xml:space="preserve"> link at the right most corner of the screen to move students from selected course.</w:t>
+      </w:r>
+    </w:p>
+    <w:p>
+      <w:pPr>
+        <w:pStyle w:val="ListParagraph"/>
+        <w:numPr>
+          <w:ilvl w:val="0"/>
+          <w:numId w:val="9"/>
+        </w:numPr>
+      </w:pPr>
+      <w:r>
+        <w:t>A new popup screen will appear which display all the available courses other then the current course.</w:t>
+      </w:r>
+    </w:p>
+    <w:p>
+      <w:pPr>
+        <w:pStyle w:val="ListParagraph"/>
+        <w:numPr>
+          <w:ilvl w:val="0"/>
+          <w:numId w:val="9"/>
+        </w:numPr>
+      </w:pPr>
+      <w:r>
+        <w:t>User can selected single/multiple courses by clicking on the checkbox and press submit button to move selected students to the selected course(s).</w:t>
+      </w:r>
+    </w:p>
+    <w:p>
+      <w:pPr>
+        <w:pStyle w:val="ListParagraph"/>
+      </w:pPr>
+      <w:r>
+        <w:rPr>
+          <w:noProof/>
+        </w:rPr>
+        <w:drawing>
+          <wp:inline distT="0" distB="0" distL="0" distR="0">
+            <wp:extent cx="5943600" cy="1989832"/>
+            <wp:effectExtent l="19050" t="0" r="0" b="0"/>
+            <wp:docPr id="8" name="Picture 8"/>
+            <wp:cNvGraphicFramePr>
+              <a:graphicFrameLocks xmlns:a="http://schemas.openxmlformats.org/drawingml/2006/main" noChangeAspect="1"/>
+            </wp:cNvGraphicFramePr>
+            <a:graphic xmlns:a="http://schemas.openxmlformats.org/drawingml/2006/main">
+              <a:graphicData uri="http://schemas.openxmlformats.org/drawingml/2006/picture">
+                <pic:pic xmlns:pic="http://schemas.openxmlformats.org/drawingml/2006/picture">
+                  <pic:nvPicPr>
+                    <pic:cNvPr id="0" name="Picture 8"/>
+                    <pic:cNvPicPr>
+                      <a:picLocks noChangeAspect="1" noChangeArrowheads="1"/>
+                    </pic:cNvPicPr>
+                  </pic:nvPicPr>
+                  <pic:blipFill>
+                    <a:blip r:embed="rId16"/>
+                    <a:srcRect/>
+                    <a:stretch>
+                      <a:fillRect/>
+                    </a:stretch>
+                  </pic:blipFill>
+                  <pic:spPr bwMode="auto">
+                    <a:xfrm>
+                      <a:off x="0" y="0"/>
+                      <a:ext cx="5943600" cy="1989832"/>
+                    </a:xfrm>
+                    <a:prstGeom prst="rect">
+                      <a:avLst/>
+                    </a:prstGeom>
+                    <a:noFill/>
+                    <a:ln w="9525">
+                      <a:noFill/>
+                      <a:miter lim="800000"/>
+                      <a:headEnd/>
+                      <a:tailEnd/>
+                    </a:ln>
+                  </pic:spPr>
+                </pic:pic>
+              </a:graphicData>
+            </a:graphic>
+          </wp:inline>
+        </w:drawing>
+      </w:r>
+    </w:p>
+    <w:p>
+      <w:pPr>
+        <w:pStyle w:val="ListParagraph"/>
+      </w:pPr>
     </w:p>
     <w:p/>
     <w:p/>
@@ -1173,6 +1490,232 @@
     </w:lvl>
   </w:abstractNum>
   <w:abstractNum w:abstractNumId="2">
+    <w:nsid w:val="1D707B51"/>
+    <w:multiLevelType w:val="hybridMultilevel"/>
+    <w:tmpl w:val="3B28DFC8"/>
+    <w:lvl w:ilvl="0" w:tplc="04090001">
+      <w:start w:val="1"/>
+      <w:numFmt w:val="bullet"/>
+      <w:lvlText w:val=""/>
+      <w:lvlJc w:val="left"/>
+      <w:pPr>
+        <w:ind w:left="720" w:hanging="360"/>
+      </w:pPr>
+      <w:rPr>
+        <w:rFonts w:ascii="Symbol" w:hAnsi="Symbol" w:hint="default"/>
+      </w:rPr>
+    </w:lvl>
+    <w:lvl w:ilvl="1" w:tplc="04090003" w:tentative="1">
+      <w:start w:val="1"/>
+      <w:numFmt w:val="bullet"/>
+      <w:lvlText w:val="o"/>
+      <w:lvlJc w:val="left"/>
+      <w:pPr>
+        <w:ind w:left="1440" w:hanging="360"/>
+      </w:pPr>
+      <w:rPr>
+        <w:rFonts w:ascii="Courier New" w:hAnsi="Courier New" w:cs="Courier New" w:hint="default"/>
+      </w:rPr>
+    </w:lvl>
+    <w:lvl w:ilvl="2" w:tplc="04090005" w:tentative="1">
+      <w:start w:val="1"/>
+      <w:numFmt w:val="bullet"/>
+      <w:lvlText w:val=""/>
+      <w:lvlJc w:val="left"/>
+      <w:pPr>
+        <w:ind w:left="2160" w:hanging="360"/>
+      </w:pPr>
+      <w:rPr>
+        <w:rFonts w:ascii="Wingdings" w:hAnsi="Wingdings" w:hint="default"/>
+      </w:rPr>
+    </w:lvl>
+    <w:lvl w:ilvl="3" w:tplc="04090001" w:tentative="1">
+      <w:start w:val="1"/>
+      <w:numFmt w:val="bullet"/>
+      <w:lvlText w:val=""/>
+      <w:lvlJc w:val="left"/>
+      <w:pPr>
+        <w:ind w:left="2880" w:hanging="360"/>
+      </w:pPr>
+      <w:rPr>
+        <w:rFonts w:ascii="Symbol" w:hAnsi="Symbol" w:hint="default"/>
+      </w:rPr>
+    </w:lvl>
+    <w:lvl w:ilvl="4" w:tplc="04090003" w:tentative="1">
+      <w:start w:val="1"/>
+      <w:numFmt w:val="bullet"/>
+      <w:lvlText w:val="o"/>
+      <w:lvlJc w:val="left"/>
+      <w:pPr>
+        <w:ind w:left="3600" w:hanging="360"/>
+      </w:pPr>
+      <w:rPr>
+        <w:rFonts w:ascii="Courier New" w:hAnsi="Courier New" w:cs="Courier New" w:hint="default"/>
+      </w:rPr>
+    </w:lvl>
+    <w:lvl w:ilvl="5" w:tplc="04090005" w:tentative="1">
+      <w:start w:val="1"/>
+      <w:numFmt w:val="bullet"/>
+      <w:lvlText w:val=""/>
+      <w:lvlJc w:val="left"/>
+      <w:pPr>
+        <w:ind w:left="4320" w:hanging="360"/>
+      </w:pPr>
+      <w:rPr>
+        <w:rFonts w:ascii="Wingdings" w:hAnsi="Wingdings" w:hint="default"/>
+      </w:rPr>
+    </w:lvl>
+    <w:lvl w:ilvl="6" w:tplc="04090001" w:tentative="1">
+      <w:start w:val="1"/>
+      <w:numFmt w:val="bullet"/>
+      <w:lvlText w:val=""/>
+      <w:lvlJc w:val="left"/>
+      <w:pPr>
+        <w:ind w:left="5040" w:hanging="360"/>
+      </w:pPr>
+      <w:rPr>
+        <w:rFonts w:ascii="Symbol" w:hAnsi="Symbol" w:hint="default"/>
+      </w:rPr>
+    </w:lvl>
+    <w:lvl w:ilvl="7" w:tplc="04090003" w:tentative="1">
+      <w:start w:val="1"/>
+      <w:numFmt w:val="bullet"/>
+      <w:lvlText w:val="o"/>
+      <w:lvlJc w:val="left"/>
+      <w:pPr>
+        <w:ind w:left="5760" w:hanging="360"/>
+      </w:pPr>
+      <w:rPr>
+        <w:rFonts w:ascii="Courier New" w:hAnsi="Courier New" w:cs="Courier New" w:hint="default"/>
+      </w:rPr>
+    </w:lvl>
+    <w:lvl w:ilvl="8" w:tplc="04090005" w:tentative="1">
+      <w:start w:val="1"/>
+      <w:numFmt w:val="bullet"/>
+      <w:lvlText w:val=""/>
+      <w:lvlJc w:val="left"/>
+      <w:pPr>
+        <w:ind w:left="6480" w:hanging="360"/>
+      </w:pPr>
+      <w:rPr>
+        <w:rFonts w:ascii="Wingdings" w:hAnsi="Wingdings" w:hint="default"/>
+      </w:rPr>
+    </w:lvl>
+  </w:abstractNum>
+  <w:abstractNum w:abstractNumId="3">
+    <w:nsid w:val="1FC56E89"/>
+    <w:multiLevelType w:val="hybridMultilevel"/>
+    <w:tmpl w:val="847E5610"/>
+    <w:lvl w:ilvl="0" w:tplc="04090001">
+      <w:start w:val="1"/>
+      <w:numFmt w:val="bullet"/>
+      <w:lvlText w:val=""/>
+      <w:lvlJc w:val="left"/>
+      <w:pPr>
+        <w:ind w:left="1440" w:hanging="360"/>
+      </w:pPr>
+      <w:rPr>
+        <w:rFonts w:ascii="Symbol" w:hAnsi="Symbol" w:hint="default"/>
+      </w:rPr>
+    </w:lvl>
+    <w:lvl w:ilvl="1" w:tplc="04090003" w:tentative="1">
+      <w:start w:val="1"/>
+      <w:numFmt w:val="bullet"/>
+      <w:lvlText w:val="o"/>
+      <w:lvlJc w:val="left"/>
+      <w:pPr>
+        <w:ind w:left="2160" w:hanging="360"/>
+      </w:pPr>
+      <w:rPr>
+        <w:rFonts w:ascii="Courier New" w:hAnsi="Courier New" w:cs="Courier New" w:hint="default"/>
+      </w:rPr>
+    </w:lvl>
+    <w:lvl w:ilvl="2" w:tplc="04090005" w:tentative="1">
+      <w:start w:val="1"/>
+      <w:numFmt w:val="bullet"/>
+      <w:lvlText w:val=""/>
+      <w:lvlJc w:val="left"/>
+      <w:pPr>
+        <w:ind w:left="2880" w:hanging="360"/>
+      </w:pPr>
+      <w:rPr>
+        <w:rFonts w:ascii="Wingdings" w:hAnsi="Wingdings" w:hint="default"/>
+      </w:rPr>
+    </w:lvl>
+    <w:lvl w:ilvl="3" w:tplc="04090001" w:tentative="1">
+      <w:start w:val="1"/>
+      <w:numFmt w:val="bullet"/>
+      <w:lvlText w:val=""/>
+      <w:lvlJc w:val="left"/>
+      <w:pPr>
+        <w:ind w:left="3600" w:hanging="360"/>
+      </w:pPr>
+      <w:rPr>
+        <w:rFonts w:ascii="Symbol" w:hAnsi="Symbol" w:hint="default"/>
+      </w:rPr>
+    </w:lvl>
+    <w:lvl w:ilvl="4" w:tplc="04090003" w:tentative="1">
+      <w:start w:val="1"/>
+      <w:numFmt w:val="bullet"/>
+      <w:lvlText w:val="o"/>
+      <w:lvlJc w:val="left"/>
+      <w:pPr>
+        <w:ind w:left="4320" w:hanging="360"/>
+      </w:pPr>
+      <w:rPr>
+        <w:rFonts w:ascii="Courier New" w:hAnsi="Courier New" w:cs="Courier New" w:hint="default"/>
+      </w:rPr>
+    </w:lvl>
+    <w:lvl w:ilvl="5" w:tplc="04090005" w:tentative="1">
+      <w:start w:val="1"/>
+      <w:numFmt w:val="bullet"/>
+      <w:lvlText w:val=""/>
+      <w:lvlJc w:val="left"/>
+      <w:pPr>
+        <w:ind w:left="5040" w:hanging="360"/>
+      </w:pPr>
+      <w:rPr>
+        <w:rFonts w:ascii="Wingdings" w:hAnsi="Wingdings" w:hint="default"/>
+      </w:rPr>
+    </w:lvl>
+    <w:lvl w:ilvl="6" w:tplc="04090001" w:tentative="1">
+      <w:start w:val="1"/>
+      <w:numFmt w:val="bullet"/>
+      <w:lvlText w:val=""/>
+      <w:lvlJc w:val="left"/>
+      <w:pPr>
+        <w:ind w:left="5760" w:hanging="360"/>
+      </w:pPr>
+      <w:rPr>
+        <w:rFonts w:ascii="Symbol" w:hAnsi="Symbol" w:hint="default"/>
+      </w:rPr>
+    </w:lvl>
+    <w:lvl w:ilvl="7" w:tplc="04090003" w:tentative="1">
+      <w:start w:val="1"/>
+      <w:numFmt w:val="bullet"/>
+      <w:lvlText w:val="o"/>
+      <w:lvlJc w:val="left"/>
+      <w:pPr>
+        <w:ind w:left="6480" w:hanging="360"/>
+      </w:pPr>
+      <w:rPr>
+        <w:rFonts w:ascii="Courier New" w:hAnsi="Courier New" w:cs="Courier New" w:hint="default"/>
+      </w:rPr>
+    </w:lvl>
+    <w:lvl w:ilvl="8" w:tplc="04090005" w:tentative="1">
+      <w:start w:val="1"/>
+      <w:numFmt w:val="bullet"/>
+      <w:lvlText w:val=""/>
+      <w:lvlJc w:val="left"/>
+      <w:pPr>
+        <w:ind w:left="7200" w:hanging="360"/>
+      </w:pPr>
+      <w:rPr>
+        <w:rFonts w:ascii="Wingdings" w:hAnsi="Wingdings" w:hint="default"/>
+      </w:rPr>
+    </w:lvl>
+  </w:abstractNum>
+  <w:abstractNum w:abstractNumId="4">
     <w:nsid w:val="42003436"/>
     <w:multiLevelType w:val="hybridMultilevel"/>
     <w:tmpl w:val="603663B4"/>
@@ -1285,7 +1828,7 @@
       </w:rPr>
     </w:lvl>
   </w:abstractNum>
-  <w:abstractNum w:abstractNumId="3">
+  <w:abstractNum w:abstractNumId="5">
     <w:nsid w:val="50AE6C33"/>
     <w:multiLevelType w:val="hybridMultilevel"/>
     <w:tmpl w:val="648814BA"/>
@@ -1398,7 +1941,7 @@
       </w:rPr>
     </w:lvl>
   </w:abstractNum>
-  <w:abstractNum w:abstractNumId="4">
+  <w:abstractNum w:abstractNumId="6">
     <w:nsid w:val="52955B7F"/>
     <w:multiLevelType w:val="hybridMultilevel"/>
     <w:tmpl w:val="BA4CA378"/>
@@ -1511,7 +2054,7 @@
       </w:rPr>
     </w:lvl>
   </w:abstractNum>
-  <w:abstractNum w:abstractNumId="5">
+  <w:abstractNum w:abstractNumId="7">
     <w:nsid w:val="56705B4E"/>
     <w:multiLevelType w:val="hybridMultilevel"/>
     <w:tmpl w:val="32B6B844"/>
@@ -1624,22 +2167,144 @@
       </w:rPr>
     </w:lvl>
   </w:abstractNum>
+  <w:abstractNum w:abstractNumId="8">
+    <w:nsid w:val="64CA54C0"/>
+    <w:multiLevelType w:val="hybridMultilevel"/>
+    <w:tmpl w:val="FF82D04A"/>
+    <w:lvl w:ilvl="0" w:tplc="04090001">
+      <w:start w:val="1"/>
+      <w:numFmt w:val="bullet"/>
+      <w:lvlText w:val=""/>
+      <w:lvlJc w:val="left"/>
+      <w:pPr>
+        <w:ind w:left="720" w:hanging="360"/>
+      </w:pPr>
+      <w:rPr>
+        <w:rFonts w:ascii="Symbol" w:hAnsi="Symbol" w:hint="default"/>
+      </w:rPr>
+    </w:lvl>
+    <w:lvl w:ilvl="1" w:tplc="04090003" w:tentative="1">
+      <w:start w:val="1"/>
+      <w:numFmt w:val="bullet"/>
+      <w:lvlText w:val="o"/>
+      <w:lvlJc w:val="left"/>
+      <w:pPr>
+        <w:ind w:left="1440" w:hanging="360"/>
+      </w:pPr>
+      <w:rPr>
+        <w:rFonts w:ascii="Courier New" w:hAnsi="Courier New" w:cs="Courier New" w:hint="default"/>
+      </w:rPr>
+    </w:lvl>
+    <w:lvl w:ilvl="2" w:tplc="04090005" w:tentative="1">
+      <w:start w:val="1"/>
+      <w:numFmt w:val="bullet"/>
+      <w:lvlText w:val=""/>
+      <w:lvlJc w:val="left"/>
+      <w:pPr>
+        <w:ind w:left="2160" w:hanging="360"/>
+      </w:pPr>
+      <w:rPr>
+        <w:rFonts w:ascii="Wingdings" w:hAnsi="Wingdings" w:hint="default"/>
+      </w:rPr>
+    </w:lvl>
+    <w:lvl w:ilvl="3" w:tplc="04090001" w:tentative="1">
+      <w:start w:val="1"/>
+      <w:numFmt w:val="bullet"/>
+      <w:lvlText w:val=""/>
+      <w:lvlJc w:val="left"/>
+      <w:pPr>
+        <w:ind w:left="2880" w:hanging="360"/>
+      </w:pPr>
+      <w:rPr>
+        <w:rFonts w:ascii="Symbol" w:hAnsi="Symbol" w:hint="default"/>
+      </w:rPr>
+    </w:lvl>
+    <w:lvl w:ilvl="4" w:tplc="04090003" w:tentative="1">
+      <w:start w:val="1"/>
+      <w:numFmt w:val="bullet"/>
+      <w:lvlText w:val="o"/>
+      <w:lvlJc w:val="left"/>
+      <w:pPr>
+        <w:ind w:left="3600" w:hanging="360"/>
+      </w:pPr>
+      <w:rPr>
+        <w:rFonts w:ascii="Courier New" w:hAnsi="Courier New" w:cs="Courier New" w:hint="default"/>
+      </w:rPr>
+    </w:lvl>
+    <w:lvl w:ilvl="5" w:tplc="04090005" w:tentative="1">
+      <w:start w:val="1"/>
+      <w:numFmt w:val="bullet"/>
+      <w:lvlText w:val=""/>
+      <w:lvlJc w:val="left"/>
+      <w:pPr>
+        <w:ind w:left="4320" w:hanging="360"/>
+      </w:pPr>
+      <w:rPr>
+        <w:rFonts w:ascii="Wingdings" w:hAnsi="Wingdings" w:hint="default"/>
+      </w:rPr>
+    </w:lvl>
+    <w:lvl w:ilvl="6" w:tplc="04090001" w:tentative="1">
+      <w:start w:val="1"/>
+      <w:numFmt w:val="bullet"/>
+      <w:lvlText w:val=""/>
+      <w:lvlJc w:val="left"/>
+      <w:pPr>
+        <w:ind w:left="5040" w:hanging="360"/>
+      </w:pPr>
+      <w:rPr>
+        <w:rFonts w:ascii="Symbol" w:hAnsi="Symbol" w:hint="default"/>
+      </w:rPr>
+    </w:lvl>
+    <w:lvl w:ilvl="7" w:tplc="04090003" w:tentative="1">
+      <w:start w:val="1"/>
+      <w:numFmt w:val="bullet"/>
+      <w:lvlText w:val="o"/>
+      <w:lvlJc w:val="left"/>
+      <w:pPr>
+        <w:ind w:left="5760" w:hanging="360"/>
+      </w:pPr>
+      <w:rPr>
+        <w:rFonts w:ascii="Courier New" w:hAnsi="Courier New" w:cs="Courier New" w:hint="default"/>
+      </w:rPr>
+    </w:lvl>
+    <w:lvl w:ilvl="8" w:tplc="04090005" w:tentative="1">
+      <w:start w:val="1"/>
+      <w:numFmt w:val="bullet"/>
+      <w:lvlText w:val=""/>
+      <w:lvlJc w:val="left"/>
+      <w:pPr>
+        <w:ind w:left="6480" w:hanging="360"/>
+      </w:pPr>
+      <w:rPr>
+        <w:rFonts w:ascii="Wingdings" w:hAnsi="Wingdings" w:hint="default"/>
+      </w:rPr>
+    </w:lvl>
+  </w:abstractNum>
   <w:num w:numId="1">
-    <w:abstractNumId w:val="5"/>
+    <w:abstractNumId w:val="7"/>
   </w:num>
   <w:num w:numId="2">
     <w:abstractNumId w:val="1"/>
   </w:num>
   <w:num w:numId="3">
-    <w:abstractNumId w:val="4"/>
+    <w:abstractNumId w:val="6"/>
   </w:num>
   <w:num w:numId="4">
     <w:abstractNumId w:val="0"/>
   </w:num>
   <w:num w:numId="5">
+    <w:abstractNumId w:val="5"/>
+  </w:num>
+  <w:num w:numId="6">
+    <w:abstractNumId w:val="4"/>
+  </w:num>
+  <w:num w:numId="7">
+    <w:abstractNumId w:val="8"/>
+  </w:num>
+  <w:num w:numId="8">
     <w:abstractNumId w:val="3"/>
   </w:num>
-  <w:num w:numId="6">
+  <w:num w:numId="9">
     <w:abstractNumId w:val="2"/>
   </w:num>
 </w:numbering>
@@ -1804,6 +2469,7 @@
   <w:style w:type="paragraph" w:default="1" w:styleId="Normal">
     <w:name w:val="Normal"/>
     <w:qFormat/>
+    <w:rsid w:val="002A3758"/>
   </w:style>
   <w:style w:type="paragraph" w:styleId="Heading1">
     <w:name w:val="heading 1"/>

</xml_diff>